<commit_message>
feat: implemented basic menu commands and bl.test interaction logic
</commit_message>
<xml_diff>
--- a/src/bl/report/templates/main_tpl.docx
+++ b/src/bl/report/templates/main_tpl.docx
@@ -868,8 +868,6 @@
       <w:r>
         <w:t xml:space="preserve"> </w:t>
       </w:r>
-      <w:bookmarkStart w:id="0" w:name="_GoBack"/>
-      <w:bookmarkEnd w:id="0"/>
       <w:r>
         <w:rPr>
           <w:highlight w:val="yellow"/>
@@ -5715,15 +5713,208 @@
           <w:color w:val="000000"/>
           <w:szCs w:val="24"/>
         </w:rPr>
-        <w:t xml:space="preserve">Аттестация проведена:   </w:t>
+        <w:t>Аттестация проведена</w:t>
       </w:r>
       <w:r>
         <w:rPr>
           <w:color w:val="000000"/>
           <w:szCs w:val="24"/>
-          <w:highlight w:val="red"/>
-        </w:rPr>
-        <w:t>ЗАПОЛНИТЬ</w:t>
+        </w:rPr>
+        <w:t xml:space="preserve"> </w:t>
+      </w:r>
+      <w:r>
+        <w:rPr>
+          <w:color w:val="000000"/>
+          <w:szCs w:val="24"/>
+        </w:rPr>
+        <w:t>в период</w:t>
+      </w:r>
+      <w:r>
+        <w:rPr>
+          <w:color w:val="000000"/>
+          <w:szCs w:val="24"/>
+        </w:rPr>
+        <w:t xml:space="preserve"> </w:t>
+      </w:r>
+      <w:r>
+        <w:rPr>
+          <w:color w:val="000000"/>
+          <w:szCs w:val="24"/>
+        </w:rPr>
+        <w:t xml:space="preserve"> с</w:t>
+      </w:r>
+      <w:r>
+        <w:rPr>
+          <w:color w:val="000000"/>
+          <w:szCs w:val="24"/>
+        </w:rPr>
+        <w:t xml:space="preserve"> </w:t>
+      </w:r>
+      <w:r>
+        <w:rPr>
+          <w:color w:val="000000"/>
+          <w:szCs w:val="24"/>
+          <w:highlight w:val="yellow"/>
+        </w:rPr>
+        <w:t>{{</w:t>
+      </w:r>
+      <w:r>
+        <w:rPr>
+          <w:color w:val="000000"/>
+          <w:szCs w:val="24"/>
+          <w:highlight w:val="yellow"/>
+          <w:lang w:val="en-US"/>
+        </w:rPr>
+        <w:t>report</w:t>
+      </w:r>
+      <w:r>
+        <w:rPr>
+          <w:color w:val="000000"/>
+          <w:szCs w:val="24"/>
+          <w:highlight w:val="yellow"/>
+        </w:rPr>
+        <w:t>.</w:t>
+      </w:r>
+      <w:r>
+        <w:rPr>
+          <w:color w:val="000000"/>
+          <w:szCs w:val="24"/>
+          <w:highlight w:val="yellow"/>
+          <w:lang w:val="en-US"/>
+        </w:rPr>
+        <w:t>test</w:t>
+      </w:r>
+      <w:r>
+        <w:rPr>
+          <w:color w:val="000000"/>
+          <w:szCs w:val="24"/>
+          <w:highlight w:val="yellow"/>
+        </w:rPr>
+        <w:t>_</w:t>
+      </w:r>
+      <w:r>
+        <w:rPr>
+          <w:color w:val="000000"/>
+          <w:szCs w:val="24"/>
+          <w:highlight w:val="yellow"/>
+          <w:lang w:val="en-US"/>
+        </w:rPr>
+        <w:t>start</w:t>
+      </w:r>
+      <w:r>
+        <w:rPr>
+          <w:color w:val="000000"/>
+          <w:szCs w:val="24"/>
+          <w:highlight w:val="yellow"/>
+        </w:rPr>
+        <w:t>_</w:t>
+      </w:r>
+      <w:r>
+        <w:rPr>
+          <w:color w:val="000000"/>
+          <w:szCs w:val="24"/>
+          <w:highlight w:val="yellow"/>
+          <w:lang w:val="en-US"/>
+        </w:rPr>
+        <w:t>date</w:t>
+      </w:r>
+      <w:r>
+        <w:rPr>
+          <w:color w:val="000000"/>
+          <w:szCs w:val="24"/>
+          <w:highlight w:val="yellow"/>
+        </w:rPr>
+        <w:t>}}</w:t>
+      </w:r>
+      <w:r>
+        <w:rPr>
+          <w:color w:val="000000"/>
+          <w:szCs w:val="24"/>
+        </w:rPr>
+        <w:t xml:space="preserve"> </w:t>
+      </w:r>
+      <w:r>
+        <w:rPr>
+          <w:color w:val="000000"/>
+          <w:szCs w:val="24"/>
+        </w:rPr>
+        <w:t xml:space="preserve">по </w:t>
+      </w:r>
+      <w:r>
+        <w:rPr>
+          <w:color w:val="000000"/>
+          <w:szCs w:val="24"/>
+          <w:highlight w:val="yellow"/>
+        </w:rPr>
+        <w:t>{{</w:t>
+      </w:r>
+      <w:r>
+        <w:rPr>
+          <w:color w:val="000000"/>
+          <w:szCs w:val="24"/>
+          <w:highlight w:val="yellow"/>
+          <w:lang w:val="en-US"/>
+        </w:rPr>
+        <w:t>report</w:t>
+      </w:r>
+      <w:r>
+        <w:rPr>
+          <w:color w:val="000000"/>
+          <w:szCs w:val="24"/>
+          <w:highlight w:val="yellow"/>
+        </w:rPr>
+        <w:t>.</w:t>
+      </w:r>
+      <w:r>
+        <w:rPr>
+          <w:color w:val="000000"/>
+          <w:szCs w:val="24"/>
+          <w:highlight w:val="yellow"/>
+          <w:lang w:val="en-US"/>
+        </w:rPr>
+        <w:t>test</w:t>
+      </w:r>
+      <w:r>
+        <w:rPr>
+          <w:color w:val="000000"/>
+          <w:szCs w:val="24"/>
+          <w:highlight w:val="yellow"/>
+        </w:rPr>
+        <w:t>_</w:t>
+      </w:r>
+      <w:r>
+        <w:rPr>
+          <w:color w:val="000000"/>
+          <w:szCs w:val="24"/>
+          <w:highlight w:val="yellow"/>
+          <w:lang w:val="en-US"/>
+        </w:rPr>
+        <w:t>end</w:t>
+      </w:r>
+      <w:r>
+        <w:rPr>
+          <w:color w:val="000000"/>
+          <w:szCs w:val="24"/>
+          <w:highlight w:val="yellow"/>
+        </w:rPr>
+        <w:t>_</w:t>
+      </w:r>
+      <w:r>
+        <w:rPr>
+          <w:color w:val="000000"/>
+          <w:szCs w:val="24"/>
+          <w:highlight w:val="yellow"/>
+          <w:lang w:val="en-US"/>
+        </w:rPr>
+        <w:t>date</w:t>
+      </w:r>
+      <w:r>
+        <w:rPr>
+          <w:color w:val="000000"/>
+          <w:szCs w:val="24"/>
+          <w:highlight w:val="yellow"/>
+        </w:rPr>
+        <w:t>}}</w:t>
       </w:r>
     </w:p>
     <w:p>
@@ -5745,9 +5936,85 @@
         <w:rPr>
           <w:color w:val="000000"/>
           <w:szCs w:val="24"/>
-          <w:highlight w:val="red"/>
-        </w:rPr>
-        <w:t xml:space="preserve">ЗАПОЛНИТЬ </w:t>
+          <w:highlight w:val="yellow"/>
+        </w:rPr>
+        <w:t>{{</w:t>
+      </w:r>
+      <w:r>
+        <w:rPr>
+          <w:color w:val="000000"/>
+          <w:szCs w:val="24"/>
+          <w:highlight w:val="yellow"/>
+          <w:lang w:val="en-US"/>
+        </w:rPr>
+        <w:t>report</w:t>
+      </w:r>
+      <w:r>
+        <w:rPr>
+          <w:color w:val="000000"/>
+          <w:szCs w:val="24"/>
+          <w:highlight w:val="yellow"/>
+        </w:rPr>
+        <w:t>.</w:t>
+      </w:r>
+      <w:r>
+        <w:rPr>
+          <w:color w:val="000000"/>
+          <w:szCs w:val="24"/>
+          <w:highlight w:val="yellow"/>
+          <w:lang w:val="en-US"/>
+        </w:rPr>
+        <w:t>next</w:t>
+      </w:r>
+      <w:r>
+        <w:rPr>
+          <w:color w:val="000000"/>
+          <w:szCs w:val="24"/>
+          <w:highlight w:val="yellow"/>
+        </w:rPr>
+        <w:t>_</w:t>
+      </w:r>
+      <w:r>
+        <w:rPr>
+          <w:color w:val="000000"/>
+          <w:szCs w:val="24"/>
+          <w:highlight w:val="yellow"/>
+          <w:lang w:val="en-US"/>
+        </w:rPr>
+        <w:t>test</w:t>
+      </w:r>
+      <w:r>
+        <w:rPr>
+          <w:color w:val="000000"/>
+          <w:szCs w:val="24"/>
+          <w:highlight w:val="yellow"/>
+        </w:rPr>
+        <w:t>_</w:t>
+      </w:r>
+      <w:r>
+        <w:rPr>
+          <w:color w:val="000000"/>
+          <w:szCs w:val="24"/>
+          <w:highlight w:val="yellow"/>
+          <w:lang w:val="en-US"/>
+        </w:rPr>
+        <w:t>date</w:t>
+      </w:r>
+      <w:r>
+        <w:rPr>
+          <w:color w:val="000000"/>
+          <w:szCs w:val="24"/>
+          <w:highlight w:val="yellow"/>
+        </w:rPr>
+        <w:t>}}</w:t>
+      </w:r>
+      <w:r>
+        <w:rPr>
+          <w:color w:val="000000"/>
+          <w:szCs w:val="24"/>
+          <w:highlight w:val="yellow"/>
+        </w:rPr>
+        <w:t xml:space="preserve"> </w:t>
       </w:r>
     </w:p>
     <w:p>
@@ -5818,7 +6085,16 @@
           <w:highlight w:val="yellow"/>
           <w:lang w:val="en-US"/>
         </w:rPr>
-        <w:t>count</w:t>
+        <w:t>co</w:t>
+      </w:r>
+      <w:bookmarkStart w:id="0" w:name="_GoBack"/>
+      <w:bookmarkEnd w:id="0"/>
+      <w:r>
+        <w:rPr>
+          <w:highlight w:val="yellow"/>
+          <w:lang w:val="en-US"/>
+        </w:rPr>
+        <w:t>unt</w:t>
       </w:r>
       <w:r>
         <w:rPr>
@@ -7763,7 +8039,7 @@
 </file>
 
 <file path=customXml/itemProps1.xml><?xml version="1.0" encoding="utf-8"?>
-<ds:datastoreItem xmlns:ds="http://schemas.openxmlformats.org/officeDocument/2006/customXml" ds:itemID="{166688B8-0AD3-4434-BAEF-525AEFCBF60A}">
+<ds:datastoreItem xmlns:ds="http://schemas.openxmlformats.org/officeDocument/2006/customXml" ds:itemID="{FBF526EC-76A6-44C9-AABF-371BEAEFB2DF}">
   <ds:schemaRefs>
     <ds:schemaRef ds:uri="http://schemas.openxmlformats.org/officeDocument/2006/bibliography"/>
   </ds:schemaRefs>

</xml_diff>

<commit_message>
iter: implemented report verbose string for tools, various fixes on main template, added test_start/end/next date support
todo: revise system repr in UI, test hum-ony / temp-only cases, add default values for system /tool data that is not defined
</commit_message>
<xml_diff>
--- a/src/bl/report/templates/main_tpl.docx
+++ b/src/bl/report/templates/main_tpl.docx
@@ -227,43 +227,37 @@
         <w:pStyle w:val="a7"/>
         <w:jc w:val="center"/>
         <w:rPr>
-          <w:b/>
-        </w:rPr>
-      </w:pPr>
-      <w:r>
-        <w:rPr>
           <w:sz w:val="28"/>
           <w:szCs w:val="28"/>
         </w:rPr>
-        <w:t>п</w:t>
-      </w:r>
+      </w:pPr>
       <w:r>
         <w:rPr>
           <w:sz w:val="28"/>
           <w:szCs w:val="28"/>
         </w:rPr>
-        <w:t>ериодической</w:t>
+        <w:t>п</w:t>
       </w:r>
       <w:r>
         <w:rPr>
           <w:sz w:val="28"/>
           <w:szCs w:val="28"/>
         </w:rPr>
-        <w:t xml:space="preserve"> аттестации </w:t>
+        <w:t>ериодической</w:t>
       </w:r>
       <w:r>
         <w:rPr>
           <w:sz w:val="28"/>
           <w:szCs w:val="28"/>
         </w:rPr>
-        <w:t>климатической камеры</w:t>
+        <w:t xml:space="preserve"> аттестации </w:t>
       </w:r>
       <w:r>
         <w:rPr>
           <w:sz w:val="28"/>
           <w:szCs w:val="28"/>
         </w:rPr>
-        <w:t xml:space="preserve"> </w:t>
+        <w:t>климатической камеры</w:t>
       </w:r>
       <w:r>
         <w:rPr>
@@ -274,7 +268,23 @@
       </w:r>
       <w:r>
         <w:rPr>
+          <w:sz w:val="28"/>
+          <w:szCs w:val="28"/>
+        </w:rPr>
+        <w:t xml:space="preserve"> </w:t>
+      </w:r>
+    </w:p>
+    <w:p>
+      <w:pPr>
+        <w:pStyle w:val="a7"/>
+        <w:jc w:val="center"/>
+        <w:rPr>
           <w:b/>
+        </w:rPr>
+      </w:pPr>
+      <w:r>
+        <w:rPr>
+          <w:b/>
           <w:highlight w:val="yellow"/>
         </w:rPr>
         <w:t>{{</w:t>
@@ -292,7 +302,7 @@
           <w:b/>
           <w:highlight w:val="yellow"/>
         </w:rPr>
-        <w:t>_</w:t>
+        <w:t>.</w:t>
       </w:r>
       <w:r>
         <w:rPr>
@@ -375,6 +385,7 @@
         </w:rPr>
         <w:t>.</w:t>
       </w:r>
+      <w:proofErr w:type="spellStart"/>
       <w:r>
         <w:rPr>
           <w:highlight w:val="yellow"/>
@@ -385,29 +396,32 @@
       <w:r>
         <w:rPr>
           <w:highlight w:val="yellow"/>
-        </w:rPr>
-        <w:t>_</w:t>
-      </w:r>
-      <w:r>
-        <w:rPr>
-          <w:highlight w:val="yellow"/>
-          <w:lang w:val="en-US"/>
-        </w:rPr>
-        <w:t>of</w:t>
-      </w:r>
-      <w:r>
-        <w:rPr>
-          <w:highlight w:val="yellow"/>
-        </w:rPr>
-        <w:t>_</w:t>
-      </w:r>
-      <w:r>
-        <w:rPr>
-          <w:highlight w:val="yellow"/>
-          <w:lang w:val="en-US"/>
-        </w:rPr>
-        <w:t>production</w:t>
-      </w:r>
+          <w:lang w:val="en-US"/>
+        </w:rPr>
+        <w:t>O</w:t>
+      </w:r>
+      <w:r>
+        <w:rPr>
+          <w:highlight w:val="yellow"/>
+          <w:lang w:val="en-US"/>
+        </w:rPr>
+        <w:t>f</w:t>
+      </w:r>
+      <w:r>
+        <w:rPr>
+          <w:highlight w:val="yellow"/>
+          <w:lang w:val="en-US"/>
+        </w:rPr>
+        <w:t>P</w:t>
+      </w:r>
+      <w:r>
+        <w:rPr>
+          <w:highlight w:val="yellow"/>
+          <w:lang w:val="en-US"/>
+        </w:rPr>
+        <w:t>roduction</w:t>
+      </w:r>
+      <w:proofErr w:type="spellEnd"/>
       <w:r>
         <w:rPr>
           <w:highlight w:val="yellow"/>
@@ -463,6 +477,7 @@
         </w:rPr>
         <w:t>.</w:t>
       </w:r>
+      <w:proofErr w:type="spellStart"/>
       <w:r>
         <w:rPr>
           <w:szCs w:val="24"/>
@@ -475,16 +490,17 @@
         <w:rPr>
           <w:szCs w:val="24"/>
           <w:highlight w:val="yellow"/>
-        </w:rPr>
-        <w:t>_</w:t>
-      </w:r>
-      <w:r>
-        <w:rPr>
-          <w:szCs w:val="24"/>
-          <w:highlight w:val="yellow"/>
-          <w:lang w:val="en-US"/>
-        </w:rPr>
-        <w:t>num</w:t>
+          <w:lang w:val="en-US"/>
+        </w:rPr>
+        <w:t>N</w:t>
+      </w:r>
+      <w:r>
+        <w:rPr>
+          <w:szCs w:val="24"/>
+          <w:highlight w:val="yellow"/>
+          <w:lang w:val="en-US"/>
+        </w:rPr>
+        <w:t>um</w:t>
       </w:r>
       <w:r>
         <w:rPr>
@@ -494,6 +510,7 @@
         </w:rPr>
         <w:t>ber</w:t>
       </w:r>
+      <w:proofErr w:type="spellEnd"/>
       <w:r>
         <w:rPr>
           <w:szCs w:val="24"/>
@@ -584,7 +601,7 @@
           <w:highlight w:val="yellow"/>
           <w:lang w:val="en-US"/>
         </w:rPr>
-        <w:t>description</w:t>
+        <w:t>techDetails</w:t>
       </w:r>
       <w:r>
         <w:rPr>
@@ -656,6 +673,7 @@
         </w:rPr>
         <w:t>.</w:t>
       </w:r>
+      <w:proofErr w:type="spellStart"/>
       <w:r>
         <w:rPr>
           <w:highlight w:val="yellow"/>
@@ -666,21 +684,30 @@
       <w:r>
         <w:rPr>
           <w:highlight w:val="yellow"/>
-        </w:rPr>
-        <w:t>_</w:t>
-      </w:r>
-      <w:r>
-        <w:rPr>
-          <w:highlight w:val="yellow"/>
-          <w:lang w:val="en-US"/>
-        </w:rPr>
-        <w:t>program</w:t>
-      </w:r>
-      <w:r>
-        <w:rPr>
-          <w:highlight w:val="yellow"/>
-        </w:rPr>
-        <w:t>}}</w:t>
+          <w:lang w:val="en-US"/>
+        </w:rPr>
+        <w:t>P</w:t>
+      </w:r>
+      <w:r>
+        <w:rPr>
+          <w:highlight w:val="yellow"/>
+          <w:lang w:val="en-US"/>
+        </w:rPr>
+        <w:t>rogram</w:t>
+      </w:r>
+      <w:proofErr w:type="spellEnd"/>
+      <w:r>
+        <w:rPr>
+          <w:highlight w:val="yellow"/>
+          <w:lang w:val="en-US"/>
+        </w:rPr>
+        <w:t>}</w:t>
+      </w:r>
+      <w:r>
+        <w:rPr>
+          <w:highlight w:val="yellow"/>
+        </w:rPr>
+        <w:t>}</w:t>
       </w:r>
       <w:r>
         <w:rPr>
@@ -937,34 +964,73 @@
         </w:rPr>
         <w:t xml:space="preserve">ГОСТ </w:t>
       </w:r>
-      <w:proofErr w:type="gramStart"/>
+      <w:r>
+        <w:rPr>
+          <w:szCs w:val="24"/>
+        </w:rPr>
+        <w:t>Р 536</w:t>
+      </w:r>
+      <w:r>
+        <w:rPr>
+          <w:szCs w:val="24"/>
+        </w:rPr>
+        <w:t>18-2009 (МЭК 60068-3-5:2001)</w:t>
+      </w:r>
+      <w:r>
+        <w:rPr>
+          <w:szCs w:val="24"/>
+        </w:rPr>
+        <w:t xml:space="preserve">                                                                                                                                                                                         </w:t>
+      </w:r>
+      <w:r>
+        <w:t xml:space="preserve">                                                                                                                                                  </w:t>
+      </w:r>
+    </w:p>
+    <w:p>
+      <w:pPr>
+        <w:ind w:firstLine="426"/>
+      </w:pPr>
+      <w:r>
+        <w:t xml:space="preserve">     </w:t>
+      </w:r>
+      <w:r>
+        <w:t xml:space="preserve">- </w:t>
+      </w:r>
+      <w:r>
+        <w:rPr>
+          <w:szCs w:val="24"/>
+        </w:rPr>
+        <w:t>ГОСТ</w:t>
+      </w:r>
+      <w:r>
+        <w:rPr>
+          <w:szCs w:val="24"/>
+        </w:rPr>
+        <w:t xml:space="preserve"> </w:t>
+      </w:r>
       <w:r>
         <w:rPr>
           <w:szCs w:val="24"/>
         </w:rPr>
         <w:t>Р</w:t>
       </w:r>
-      <w:proofErr w:type="gramEnd"/>
-      <w:r>
-        <w:rPr>
-          <w:szCs w:val="24"/>
-        </w:rPr>
-        <w:t xml:space="preserve"> 536</w:t>
-      </w:r>
-      <w:r>
-        <w:rPr>
-          <w:szCs w:val="24"/>
-        </w:rPr>
-        <w:t>18-2009 (МЭК 60068-3-5:2001)</w:t>
-      </w:r>
-      <w:r>
-        <w:rPr>
-          <w:szCs w:val="24"/>
-        </w:rPr>
-        <w:t xml:space="preserve">                                                                                                                                                                                         </w:t>
-      </w:r>
-      <w:r>
-        <w:t xml:space="preserve">                                                                                                                                                  </w:t>
+      <w:r>
+        <w:rPr>
+          <w:szCs w:val="24"/>
+        </w:rPr>
+        <w:t xml:space="preserve"> 53616-2009 (</w:t>
+      </w:r>
+      <w:r>
+        <w:rPr>
+          <w:szCs w:val="24"/>
+        </w:rPr>
+        <w:t>МЭК</w:t>
+      </w:r>
+      <w:r>
+        <w:rPr>
+          <w:szCs w:val="24"/>
+        </w:rPr>
+        <w:t xml:space="preserve"> 60068-3-6:2001)</w:t>
       </w:r>
     </w:p>
     <w:p>
@@ -979,86 +1045,85 @@
       </w:r>
       <w:r>
         <w:rPr>
-          <w:szCs w:val="24"/>
-        </w:rPr>
-        <w:t>ГОСТ</w:t>
-      </w:r>
-      <w:r>
-        <w:rPr>
-          <w:szCs w:val="24"/>
-        </w:rPr>
-        <w:t xml:space="preserve"> </w:t>
-      </w:r>
-      <w:proofErr w:type="gramStart"/>
-      <w:r>
-        <w:rPr>
-          <w:szCs w:val="24"/>
-        </w:rPr>
-        <w:t>Р</w:t>
-      </w:r>
-      <w:proofErr w:type="gramEnd"/>
-      <w:r>
-        <w:rPr>
-          <w:szCs w:val="24"/>
-        </w:rPr>
-        <w:t xml:space="preserve"> 53616-2009 (</w:t>
-      </w:r>
-      <w:r>
-        <w:rPr>
-          <w:szCs w:val="24"/>
-        </w:rPr>
-        <w:t>МЭК</w:t>
-      </w:r>
-      <w:r>
-        <w:rPr>
-          <w:szCs w:val="24"/>
-        </w:rPr>
-        <w:t xml:space="preserve"> 60068-3-6:2001)</w:t>
-      </w:r>
-    </w:p>
-    <w:p>
-      <w:pPr>
-        <w:ind w:firstLine="426"/>
-        <w:rPr>
-          <w:lang w:val="en-US"/>
-        </w:rPr>
-      </w:pPr>
-      <w:r>
-        <w:t xml:space="preserve">     </w:t>
-      </w:r>
-      <w:r>
-        <w:rPr>
-          <w:lang w:val="en-US"/>
-        </w:rPr>
+          <w:highlight w:val="yellow"/>
+        </w:rPr>
+        <w:t>{{</w:t>
+      </w:r>
+      <w:r>
+        <w:rPr>
+          <w:highlight w:val="yellow"/>
+          <w:lang w:val="en-US"/>
+        </w:rPr>
+        <w:t>system</w:t>
+      </w:r>
+      <w:r>
+        <w:rPr>
+          <w:highlight w:val="yellow"/>
+        </w:rPr>
+        <w:t>.</w:t>
+      </w:r>
+      <w:proofErr w:type="spellStart"/>
+      <w:r>
+        <w:rPr>
+          <w:highlight w:val="yellow"/>
+          <w:lang w:val="en-US"/>
+        </w:rPr>
+        <w:t>test</w:t>
+      </w:r>
+      <w:r>
+        <w:rPr>
+          <w:highlight w:val="yellow"/>
+          <w:lang w:val="en-US"/>
+        </w:rPr>
+        <w:t>P</w:t>
+      </w:r>
+      <w:r>
+        <w:rPr>
+          <w:highlight w:val="yellow"/>
+          <w:lang w:val="en-US"/>
+        </w:rPr>
+        <w:t>rogram</w:t>
+      </w:r>
+      <w:proofErr w:type="spellEnd"/>
+      <w:r>
+        <w:rPr>
+          <w:highlight w:val="yellow"/>
+        </w:rPr>
+        <w:t>}}</w:t>
+      </w:r>
+    </w:p>
+    <w:p>
+      <w:pPr>
+        <w:ind w:left="709"/>
+      </w:pPr>
+      <w:r>
         <w:t xml:space="preserve">- </w:t>
       </w:r>
       <w:r>
         <w:rPr>
           <w:highlight w:val="yellow"/>
-          <w:lang w:val="en-US"/>
         </w:rPr>
         <w:t>{{</w:t>
       </w:r>
+      <w:r>
+        <w:rPr>
+          <w:highlight w:val="yellow"/>
+          <w:lang w:val="en-US"/>
+        </w:rPr>
+        <w:t>system</w:t>
+      </w:r>
+      <w:r>
+        <w:rPr>
+          <w:highlight w:val="yellow"/>
+        </w:rPr>
+        <w:t>.</w:t>
+      </w:r>
       <w:proofErr w:type="spellStart"/>
       <w:r>
         <w:rPr>
           <w:highlight w:val="yellow"/>
           <w:lang w:val="en-US"/>
         </w:rPr>
-        <w:t>system</w:t>
-      </w:r>
-      <w:r>
-        <w:rPr>
-          <w:highlight w:val="yellow"/>
-          <w:lang w:val="en-US"/>
-        </w:rPr>
-        <w:t>.</w:t>
-      </w:r>
-      <w:r>
-        <w:rPr>
-          <w:highlight w:val="yellow"/>
-          <w:lang w:val="en-US"/>
-        </w:rPr>
         <w:t>test</w:t>
       </w:r>
       <w:r>
@@ -1066,20 +1131,19 @@
           <w:highlight w:val="yellow"/>
           <w:lang w:val="en-US"/>
         </w:rPr>
-        <w:t>_</w:t>
-      </w:r>
-      <w:r>
-        <w:rPr>
-          <w:highlight w:val="yellow"/>
-          <w:lang w:val="en-US"/>
-        </w:rPr>
-        <w:t>program</w:t>
+        <w:t>M</w:t>
+      </w:r>
+      <w:r>
+        <w:rPr>
+          <w:highlight w:val="yellow"/>
+          <w:lang w:val="en-US"/>
+        </w:rPr>
+        <w:t>ethod</w:t>
       </w:r>
       <w:proofErr w:type="spellEnd"/>
       <w:r>
         <w:rPr>
           <w:highlight w:val="yellow"/>
-          <w:lang w:val="en-US"/>
         </w:rPr>
         <w:t>}}</w:t>
       </w:r>
@@ -1087,74 +1151,6 @@
     <w:p>
       <w:pPr>
         <w:ind w:left="709"/>
-        <w:rPr>
-          <w:lang w:val="en-US"/>
-        </w:rPr>
-      </w:pPr>
-      <w:r>
-        <w:rPr>
-          <w:lang w:val="en-US"/>
-        </w:rPr>
-        <w:t xml:space="preserve">- </w:t>
-      </w:r>
-      <w:r>
-        <w:rPr>
-          <w:highlight w:val="yellow"/>
-          <w:lang w:val="en-US"/>
-        </w:rPr>
-        <w:t>{{</w:t>
-      </w:r>
-      <w:proofErr w:type="spellStart"/>
-      <w:r>
-        <w:rPr>
-          <w:highlight w:val="yellow"/>
-          <w:lang w:val="en-US"/>
-        </w:rPr>
-        <w:t>system</w:t>
-      </w:r>
-      <w:r>
-        <w:rPr>
-          <w:highlight w:val="yellow"/>
-          <w:lang w:val="en-US"/>
-        </w:rPr>
-        <w:t>.</w:t>
-      </w:r>
-      <w:r>
-        <w:rPr>
-          <w:highlight w:val="yellow"/>
-          <w:lang w:val="en-US"/>
-        </w:rPr>
-        <w:t>test</w:t>
-      </w:r>
-      <w:r>
-        <w:rPr>
-          <w:highlight w:val="yellow"/>
-          <w:lang w:val="en-US"/>
-        </w:rPr>
-        <w:t>_</w:t>
-      </w:r>
-      <w:r>
-        <w:rPr>
-          <w:highlight w:val="yellow"/>
-          <w:lang w:val="en-US"/>
-        </w:rPr>
-        <w:t>method</w:t>
-      </w:r>
-      <w:proofErr w:type="spellEnd"/>
-      <w:r>
-        <w:rPr>
-          <w:highlight w:val="yellow"/>
-          <w:lang w:val="en-US"/>
-        </w:rPr>
-        <w:t>}}</w:t>
-      </w:r>
-    </w:p>
-    <w:p>
-      <w:pPr>
-        <w:ind w:left="709"/>
-        <w:rPr>
-          <w:lang w:val="en-US"/>
-        </w:rPr>
       </w:pPr>
     </w:p>
     <w:p>
@@ -1540,7 +1536,6 @@
         <w:ind w:left="360"/>
         <w:rPr>
           <w:szCs w:val="24"/>
-          <w:lang w:val="en-US"/>
         </w:rPr>
       </w:pPr>
       <w:r>
@@ -1569,13 +1564,11 @@
         </w:tabs>
         <w:rPr>
           <w:szCs w:val="24"/>
-          <w:lang w:val="en-US"/>
-        </w:rPr>
-      </w:pPr>
-      <w:r>
-        <w:rPr>
-          <w:szCs w:val="24"/>
-          <w:lang w:val="en-US"/>
+        </w:rPr>
+      </w:pPr>
+      <w:r>
+        <w:rPr>
+          <w:szCs w:val="24"/>
         </w:rPr>
         <w:tab/>
       </w:r>
@@ -1588,7 +1581,6 @@
       <w:r>
         <w:rPr>
           <w:szCs w:val="24"/>
-          <w:lang w:val="en-US"/>
         </w:rPr>
         <w:t xml:space="preserve"> </w:t>
       </w:r>
@@ -1601,14 +1593,10 @@
       <w:r>
         <w:rPr>
           <w:szCs w:val="24"/>
-          <w:lang w:val="en-US"/>
         </w:rPr>
         <w:t xml:space="preserve">: </w:t>
       </w:r>
       <w:r>
-        <w:rPr>
-          <w:lang w:val="en-US"/>
-        </w:rPr>
         <w:t xml:space="preserve">{% </w:t>
       </w:r>
       <w:r>
@@ -1618,9 +1606,6 @@
         <w:t>for</w:t>
       </w:r>
       <w:r>
-        <w:rPr>
-          <w:lang w:val="en-US"/>
-        </w:rPr>
         <w:t xml:space="preserve"> </w:t>
       </w:r>
       <w:proofErr w:type="spellStart"/>
@@ -1632,9 +1617,6 @@
       </w:r>
       <w:proofErr w:type="spellEnd"/>
       <w:r>
-        <w:rPr>
-          <w:lang w:val="en-US"/>
-        </w:rPr>
         <w:t xml:space="preserve"> </w:t>
       </w:r>
       <w:r>
@@ -1644,17 +1626,23 @@
         <w:t>in</w:t>
       </w:r>
       <w:r>
-        <w:rPr>
-          <w:lang w:val="en-US"/>
-        </w:rPr>
         <w:t xml:space="preserve"> </w:t>
       </w:r>
+      <w:r>
+        <w:rPr>
+          <w:lang w:val="en-US"/>
+        </w:rPr>
+        <w:t>modes</w:t>
+      </w:r>
+      <w:r>
+        <w:t>.</w:t>
+      </w:r>
       <w:proofErr w:type="spellStart"/>
       <w:r>
         <w:rPr>
           <w:lang w:val="en-US"/>
         </w:rPr>
-        <w:t>modes.t</w:t>
+        <w:t>t</w:t>
       </w:r>
       <w:r>
         <w:rPr>
@@ -1664,9 +1652,6 @@
       </w:r>
       <w:proofErr w:type="spellEnd"/>
       <w:r>
-        <w:rPr>
-          <w:lang w:val="en-US"/>
-        </w:rPr>
         <w:t xml:space="preserve"> %}</w:t>
       </w:r>
     </w:p>
@@ -1682,26 +1667,24 @@
         </w:tabs>
         <w:rPr>
           <w:szCs w:val="24"/>
-          <w:lang w:val="en-US"/>
-        </w:rPr>
-      </w:pPr>
-      <w:r>
-        <w:rPr>
-          <w:szCs w:val="24"/>
-        </w:rPr>
+        </w:rPr>
+      </w:pPr>
+      <w:r>
+        <w:rPr>
+          <w:szCs w:val="24"/>
+        </w:rPr>
+        <w:lastRenderedPageBreak/>
         <w:t>Т</w:t>
       </w:r>
       <w:r>
         <w:rPr>
           <w:szCs w:val="24"/>
-          <w:lang w:val="en-US"/>
         </w:rPr>
         <w:t xml:space="preserve"> </w:t>
       </w:r>
       <w:r>
         <w:rPr>
           <w:szCs w:val="24"/>
-          <w:lang w:val="en-US"/>
         </w:rPr>
         <w:t xml:space="preserve">= </w:t>
       </w:r>
@@ -1709,7 +1692,6 @@
         <w:rPr>
           <w:szCs w:val="24"/>
           <w:highlight w:val="yellow"/>
-          <w:lang w:val="en-US"/>
         </w:rPr>
         <w:t>{{</w:t>
       </w:r>
@@ -1720,7 +1702,15 @@
           <w:highlight w:val="yellow"/>
           <w:lang w:val="en-US"/>
         </w:rPr>
-        <w:t>tmode.</w:t>
+        <w:t>tmode</w:t>
+      </w:r>
+      <w:proofErr w:type="spellEnd"/>
+      <w:r>
+        <w:rPr>
+          <w:szCs w:val="24"/>
+          <w:highlight w:val="yellow"/>
+        </w:rPr>
+        <w:t>.</w:t>
       </w:r>
       <w:r>
         <w:rPr>
@@ -1730,58 +1720,52 @@
         </w:rPr>
         <w:t>target</w:t>
       </w:r>
+      <w:r>
+        <w:rPr>
+          <w:szCs w:val="24"/>
+          <w:highlight w:val="yellow"/>
+        </w:rPr>
+        <w:t>}}</w:t>
+      </w:r>
+      <w:r>
+        <w:rPr>
+          <w:szCs w:val="24"/>
+        </w:rPr>
+        <w:t xml:space="preserve"> </w:t>
+      </w:r>
+      <w:r>
+        <w:sym w:font="Symbol" w:char="F0B0"/>
+      </w:r>
+      <w:r>
+        <w:rPr>
+          <w:szCs w:val="24"/>
+        </w:rPr>
+        <w:t>С</w:t>
+      </w:r>
+      <w:r>
+        <w:rPr>
+          <w:szCs w:val="24"/>
+        </w:rPr>
+        <w:t xml:space="preserve">; </w:t>
+      </w:r>
+      <w:r>
+        <w:rPr>
+          <w:szCs w:val="24"/>
+        </w:rPr>
+        <w:t xml:space="preserve"> {% </w:t>
+      </w:r>
+      <w:proofErr w:type="spellStart"/>
+      <w:r>
+        <w:rPr>
+          <w:szCs w:val="24"/>
+          <w:lang w:val="en-US"/>
+        </w:rPr>
+        <w:t>endfor</w:t>
+      </w:r>
       <w:proofErr w:type="spellEnd"/>
       <w:r>
         <w:rPr>
           <w:szCs w:val="24"/>
-          <w:highlight w:val="yellow"/>
-          <w:lang w:val="en-US"/>
-        </w:rPr>
-        <w:t>}}</w:t>
-      </w:r>
-      <w:r>
-        <w:rPr>
-          <w:szCs w:val="24"/>
-          <w:lang w:val="en-US"/>
-        </w:rPr>
-        <w:t xml:space="preserve"> </w:t>
-      </w:r>
-      <w:r>
-        <w:sym w:font="Symbol" w:char="F0B0"/>
-      </w:r>
-      <w:r>
-        <w:rPr>
-          <w:szCs w:val="24"/>
-        </w:rPr>
-        <w:t>С</w:t>
-      </w:r>
-      <w:r>
-        <w:rPr>
-          <w:szCs w:val="24"/>
-          <w:lang w:val="en-US"/>
-        </w:rPr>
-        <w:t xml:space="preserve">; </w:t>
-      </w:r>
-      <w:r>
-        <w:rPr>
-          <w:szCs w:val="24"/>
-          <w:lang w:val="en-US"/>
-        </w:rPr>
-        <w:t xml:space="preserve"> {% </w:t>
-      </w:r>
-      <w:proofErr w:type="spellStart"/>
-      <w:r>
-        <w:rPr>
-          <w:szCs w:val="24"/>
-          <w:lang w:val="en-US"/>
-        </w:rPr>
-        <w:t>endfor</w:t>
-      </w:r>
-      <w:proofErr w:type="spellEnd"/>
-      <w:r>
-        <w:rPr>
-          <w:szCs w:val="24"/>
-          <w:lang w:val="en-US"/>
         </w:rPr>
         <w:t xml:space="preserve"> %}</w:t>
       </w:r>
@@ -1793,7 +1777,6 @@
         </w:tabs>
         <w:rPr>
           <w:szCs w:val="24"/>
-          <w:lang w:val="en-US"/>
         </w:rPr>
       </w:pPr>
     </w:p>
@@ -1810,14 +1793,12 @@
       <w:r>
         <w:rPr>
           <w:szCs w:val="24"/>
-          <w:lang w:val="en-US"/>
         </w:rPr>
         <w:t xml:space="preserve">     </w:t>
       </w:r>
       <w:r>
         <w:rPr>
           <w:szCs w:val="24"/>
-          <w:lang w:val="en-US"/>
         </w:rPr>
         <w:t xml:space="preserve">       </w:t>
       </w:r>
@@ -1869,16 +1850,7 @@
           <w:spacing w:val="-2"/>
           <w:szCs w:val="24"/>
         </w:rPr>
-        <w:t>25</w:t>
-      </w:r>
-      <w:proofErr w:type="gramStart"/>
-      <w:r>
-        <w:rPr>
-          <w:color w:val="000000"/>
-          <w:spacing w:val="-2"/>
-          <w:szCs w:val="24"/>
-        </w:rPr>
-        <w:t xml:space="preserve"> </w:t>
+        <w:t xml:space="preserve">25 </w:t>
       </w:r>
       <w:r>
         <w:sym w:font="Symbol" w:char="F0B0"/>
@@ -1887,14 +1859,7 @@
         <w:rPr>
           <w:szCs w:val="24"/>
         </w:rPr>
-        <w:t>С</w:t>
-      </w:r>
-      <w:proofErr w:type="gramEnd"/>
-      <w:r>
-        <w:rPr>
-          <w:szCs w:val="24"/>
-        </w:rPr>
-        <w:t xml:space="preserve"> до </w:t>
+        <w:t xml:space="preserve">С до </w:t>
       </w:r>
       <w:r>
         <w:rPr>
@@ -2066,16 +2031,7 @@
           <w:spacing w:val="-2"/>
           <w:szCs w:val="24"/>
         </w:rPr>
-        <w:t>25</w:t>
-      </w:r>
-      <w:proofErr w:type="gramStart"/>
-      <w:r>
-        <w:rPr>
-          <w:color w:val="000000"/>
-          <w:spacing w:val="-2"/>
-          <w:szCs w:val="24"/>
-        </w:rPr>
-        <w:t xml:space="preserve"> </w:t>
+        <w:t xml:space="preserve">25 </w:t>
       </w:r>
       <w:r>
         <w:rPr>
@@ -2089,7 +2045,6 @@
         </w:rPr>
         <w:t>С</w:t>
       </w:r>
-      <w:proofErr w:type="gramEnd"/>
       <w:r>
         <w:rPr>
           <w:szCs w:val="24"/>
@@ -2439,21 +2394,7 @@
         <w:rPr>
           <w:szCs w:val="24"/>
         </w:rPr>
-        <w:t>при</w:t>
-      </w:r>
-      <w:proofErr w:type="gramStart"/>
-      <w:r>
-        <w:rPr>
-          <w:szCs w:val="24"/>
-        </w:rPr>
-        <w:t xml:space="preserve"> Т</w:t>
-      </w:r>
-      <w:proofErr w:type="gramEnd"/>
-      <w:r>
-        <w:rPr>
-          <w:szCs w:val="24"/>
-        </w:rPr>
-        <w:t xml:space="preserve">= </w:t>
+        <w:t xml:space="preserve">при Т= </w:t>
       </w:r>
       <w:r>
         <w:rPr>
@@ -2824,45 +2765,23 @@
         </w:rPr>
         <w:sym w:font="Symbol" w:char="F0B0"/>
       </w:r>
-      <w:proofErr w:type="gramStart"/>
-      <w:r>
-        <w:rPr>
-          <w:szCs w:val="24"/>
-        </w:rPr>
-        <w:t>С</w:t>
-      </w:r>
-      <w:proofErr w:type="gramEnd"/>
-      <w:r>
-        <w:rPr>
-          <w:szCs w:val="24"/>
-        </w:rPr>
-        <w:t>,</w:t>
-      </w:r>
-      <w:r>
-        <w:rPr>
-          <w:szCs w:val="24"/>
-        </w:rPr>
-        <w:t xml:space="preserve"> </w:t>
-      </w:r>
-      <w:proofErr w:type="gramStart"/>
-      <w:r>
-        <w:rPr>
-          <w:szCs w:val="24"/>
-        </w:rPr>
-        <w:t>ампл</w:t>
-      </w:r>
-      <w:r>
-        <w:rPr>
-          <w:szCs w:val="24"/>
-        </w:rPr>
-        <w:t>итуда</w:t>
-      </w:r>
-      <w:proofErr w:type="gramEnd"/>
-      <w:r>
-        <w:rPr>
-          <w:szCs w:val="24"/>
-        </w:rPr>
-        <w:t xml:space="preserve"> колебаний не превышает </w:t>
+      <w:r>
+        <w:rPr>
+          <w:szCs w:val="24"/>
+        </w:rPr>
+        <w:t>С,</w:t>
+      </w:r>
+      <w:r>
+        <w:rPr>
+          <w:szCs w:val="24"/>
+        </w:rPr>
+        <w:t xml:space="preserve"> ампл</w:t>
+      </w:r>
+      <w:r>
+        <w:rPr>
+          <w:szCs w:val="24"/>
+        </w:rPr>
+        <w:t xml:space="preserve">итуда колебаний не превышает </w:t>
       </w:r>
       <w:r>
         <w:rPr>
@@ -5307,14 +5226,7 @@
         <w:rPr>
           <w:highlight w:val="yellow"/>
         </w:rPr>
-        <w:t>{</w:t>
-      </w:r>
-      <w:proofErr w:type="gramStart"/>
-      <w:r>
-        <w:rPr>
-          <w:highlight w:val="yellow"/>
-        </w:rPr>
-        <w:t>{</w:t>
+        <w:t>{{</w:t>
       </w:r>
       <w:r>
         <w:rPr>
@@ -5322,7 +5234,6 @@
         </w:rPr>
         <w:t xml:space="preserve"> </w:t>
       </w:r>
-      <w:proofErr w:type="gramEnd"/>
       <w:r>
         <w:rPr>
           <w:highlight w:val="yellow"/>
@@ -5933,6 +5844,9 @@
         <w:t xml:space="preserve">   </w:t>
       </w:r>
       <w:r>
+        <w:t xml:space="preserve">до </w:t>
+      </w:r>
+      <w:r>
         <w:rPr>
           <w:color w:val="000000"/>
           <w:szCs w:val="24"/>
@@ -5962,15 +5876,23 @@
           <w:color w:val="000000"/>
           <w:szCs w:val="24"/>
           <w:highlight w:val="yellow"/>
-          <w:lang w:val="en-US"/>
-        </w:rPr>
-        <w:t>next</w:t>
+        </w:rPr>
+        <w:t xml:space="preserve"> </w:t>
       </w:r>
       <w:r>
         <w:rPr>
           <w:color w:val="000000"/>
           <w:szCs w:val="24"/>
           <w:highlight w:val="yellow"/>
+          <w:lang w:val="en-US"/>
+        </w:rPr>
+        <w:t>test</w:t>
+      </w:r>
+      <w:r>
+        <w:rPr>
+          <w:color w:val="000000"/>
+          <w:szCs w:val="24"/>
+          <w:highlight w:val="yellow"/>
         </w:rPr>
         <w:t>_</w:t>
       </w:r>
@@ -5981,7 +5903,7 @@
           <w:highlight w:val="yellow"/>
           <w:lang w:val="en-US"/>
         </w:rPr>
-        <w:t>test</w:t>
+        <w:t>end</w:t>
       </w:r>
       <w:r>
         <w:rPr>
@@ -6085,16 +6007,7 @@
           <w:highlight w:val="yellow"/>
           <w:lang w:val="en-US"/>
         </w:rPr>
-        <w:t>co</w:t>
-      </w:r>
-      <w:bookmarkStart w:id="0" w:name="_GoBack"/>
-      <w:bookmarkEnd w:id="0"/>
-      <w:r>
-        <w:rPr>
-          <w:highlight w:val="yellow"/>
-          <w:lang w:val="en-US"/>
-        </w:rPr>
-        <w:t>unt</w:t>
+        <w:t>count</w:t>
       </w:r>
       <w:r>
         <w:rPr>
@@ -6165,21 +6078,49 @@
     <w:p>
       <w:pPr>
         <w:ind w:left="600"/>
-      </w:pPr>
-      <w:r>
+        <w:rPr>
+          <w:lang w:val="en-US"/>
+        </w:rPr>
+      </w:pPr>
+      <w:r>
+        <w:rPr>
+          <w:lang w:val="en-US"/>
+        </w:rPr>
         <w:t xml:space="preserve">                     </w:t>
       </w:r>
     </w:p>
     <w:p>
-      <w:r>
-        <w:t xml:space="preserve">Начальник 731 сектора                     </w:t>
-      </w:r>
-      <w:r>
-        <w:rPr>
-          <w:highlight w:val="yellow"/>
+      <w:pPr>
+        <w:rPr>
+          <w:lang w:val="en-US"/>
+        </w:rPr>
+      </w:pPr>
+      <w:r>
+        <w:t>Начальник</w:t>
+      </w:r>
+      <w:r>
+        <w:rPr>
+          <w:lang w:val="en-US"/>
+        </w:rPr>
+        <w:t xml:space="preserve"> 731 </w:t>
+      </w:r>
+      <w:r>
+        <w:t>сектора</w:t>
+      </w:r>
+      <w:r>
+        <w:rPr>
+          <w:lang w:val="en-US"/>
+        </w:rPr>
+        <w:t xml:space="preserve">                     </w:t>
+      </w:r>
+      <w:r>
+        <w:rPr>
+          <w:highlight w:val="yellow"/>
+          <w:lang w:val="en-US"/>
         </w:rPr>
         <w:t>{{</w:t>
       </w:r>
+      <w:proofErr w:type="spellStart"/>
       <w:r>
         <w:rPr>
           <w:highlight w:val="yellow"/>
@@ -6190,6 +6131,7 @@
       <w:r>
         <w:rPr>
           <w:highlight w:val="yellow"/>
+          <w:lang w:val="en-US"/>
         </w:rPr>
         <w:t>.</w:t>
       </w:r>
@@ -6203,6 +6145,7 @@
       <w:r>
         <w:rPr>
           <w:highlight w:val="yellow"/>
+          <w:lang w:val="en-US"/>
         </w:rPr>
         <w:t>_</w:t>
       </w:r>
@@ -6213,9 +6156,11 @@
         </w:rPr>
         <w:t>specialist</w:t>
       </w:r>
-      <w:r>
-        <w:rPr>
-          <w:highlight w:val="yellow"/>
+      <w:proofErr w:type="spellEnd"/>
+      <w:r>
+        <w:rPr>
+          <w:highlight w:val="yellow"/>
+          <w:lang w:val="en-US"/>
         </w:rPr>
         <w:t>}}</w:t>
       </w:r>
@@ -6223,65 +6168,127 @@
     <w:p>
       <w:pPr>
         <w:ind w:left="360"/>
-      </w:pPr>
-      <w:r>
+        <w:rPr>
+          <w:lang w:val="en-US"/>
+        </w:rPr>
+      </w:pPr>
+      <w:r>
+        <w:rPr>
+          <w:lang w:val="en-US"/>
+        </w:rPr>
         <w:tab/>
       </w:r>
       <w:r>
+        <w:rPr>
+          <w:lang w:val="en-US"/>
+        </w:rPr>
         <w:tab/>
       </w:r>
       <w:r>
+        <w:rPr>
+          <w:lang w:val="en-US"/>
+        </w:rPr>
         <w:tab/>
       </w:r>
       <w:r>
+        <w:rPr>
+          <w:lang w:val="en-US"/>
+        </w:rPr>
         <w:tab/>
         <w:t xml:space="preserve">       </w:t>
       </w:r>
       <w:r>
+        <w:rPr>
+          <w:lang w:val="en-US"/>
+        </w:rPr>
         <w:tab/>
       </w:r>
       <w:r>
+        <w:rPr>
+          <w:lang w:val="en-US"/>
+        </w:rPr>
         <w:t xml:space="preserve">     </w:t>
       </w:r>
     </w:p>
     <w:p>
       <w:pPr>
         <w:ind w:left="360"/>
-      </w:pPr>
-      <w:r>
+        <w:rPr>
+          <w:lang w:val="en-US"/>
+        </w:rPr>
+      </w:pPr>
+      <w:r>
+        <w:rPr>
+          <w:lang w:val="en-US"/>
+        </w:rPr>
         <w:t xml:space="preserve">                                                            </w:t>
       </w:r>
       <w:r>
+        <w:rPr>
+          <w:lang w:val="en-US"/>
+        </w:rPr>
         <w:tab/>
       </w:r>
     </w:p>
     <w:p>
       <w:pPr>
         <w:ind w:left="360"/>
-      </w:pPr>
-      <w:r>
+        <w:rPr>
+          <w:lang w:val="en-US"/>
+        </w:rPr>
+      </w:pPr>
+      <w:r>
+        <w:rPr>
+          <w:lang w:val="en-US"/>
+        </w:rPr>
         <w:tab/>
       </w:r>
       <w:r>
+        <w:rPr>
+          <w:lang w:val="en-US"/>
+        </w:rPr>
         <w:tab/>
       </w:r>
       <w:r>
+        <w:rPr>
+          <w:lang w:val="en-US"/>
+        </w:rPr>
         <w:tab/>
       </w:r>
       <w:r>
+        <w:rPr>
+          <w:lang w:val="en-US"/>
+        </w:rPr>
         <w:tab/>
       </w:r>
       <w:r>
+        <w:rPr>
+          <w:lang w:val="en-US"/>
+        </w:rPr>
         <w:tab/>
       </w:r>
       <w:r>
+        <w:rPr>
+          <w:lang w:val="en-US"/>
+        </w:rPr>
         <w:tab/>
       </w:r>
       <w:r>
+        <w:rPr>
+          <w:lang w:val="en-US"/>
+        </w:rPr>
         <w:tab/>
       </w:r>
     </w:p>
-    <w:p/>
+    <w:p>
+      <w:pPr>
+        <w:rPr>
+          <w:lang w:val="en-US"/>
+        </w:rPr>
+      </w:pPr>
+      <w:bookmarkStart w:id="0" w:name="_GoBack"/>
+      <w:bookmarkEnd w:id="0"/>
+    </w:p>
     <w:sectPr>
       <w:footerReference w:type="even" r:id="rId9"/>
       <w:footerReference w:type="default" r:id="rId10"/>
@@ -6384,7 +6391,7 @@
         <w:rStyle w:val="a6"/>
         <w:noProof/>
       </w:rPr>
-      <w:t>2</w:t>
+      <w:t>3</w:t>
     </w:r>
     <w:r>
       <w:rPr>
@@ -8039,7 +8046,7 @@
 </file>
 
 <file path=customXml/itemProps1.xml><?xml version="1.0" encoding="utf-8"?>
-<ds:datastoreItem xmlns:ds="http://schemas.openxmlformats.org/officeDocument/2006/customXml" ds:itemID="{FBF526EC-76A6-44C9-AABF-371BEAEFB2DF}">
+<ds:datastoreItem xmlns:ds="http://schemas.openxmlformats.org/officeDocument/2006/customXml" ds:itemID="{5288D2BD-9974-4855-A0E7-45A8AE58C6F4}">
   <ds:schemaRefs>
     <ds:schemaRef ds:uri="http://schemas.openxmlformats.org/officeDocument/2006/bibliography"/>
   </ds:schemaRefs>

</xml_diff>

<commit_message>
iter: revise system repr in UI,  add default values for system /tool data that is not defined todo: test hum-ony / temp-only cases / invalid-hmode / invalid tmode
</commit_message>
<xml_diff>
--- a/src/bl/report/templates/main_tpl.docx
+++ b/src/bl/report/templates/main_tpl.docx
@@ -1564,11 +1564,13 @@
         </w:tabs>
         <w:rPr>
           <w:szCs w:val="24"/>
-        </w:rPr>
-      </w:pPr>
-      <w:r>
-        <w:rPr>
-          <w:szCs w:val="24"/>
+          <w:lang w:val="en-US"/>
+        </w:rPr>
+      </w:pPr>
+      <w:r>
+        <w:rPr>
+          <w:szCs w:val="24"/>
+          <w:lang w:val="en-US"/>
         </w:rPr>
         <w:tab/>
       </w:r>
@@ -1581,6 +1583,7 @@
       <w:r>
         <w:rPr>
           <w:szCs w:val="24"/>
+          <w:lang w:val="en-US"/>
         </w:rPr>
         <w:t xml:space="preserve"> </w:t>
       </w:r>
@@ -1593,10 +1596,14 @@
       <w:r>
         <w:rPr>
           <w:szCs w:val="24"/>
+          <w:lang w:val="en-US"/>
         </w:rPr>
         <w:t xml:space="preserve">: </w:t>
       </w:r>
       <w:r>
+        <w:rPr>
+          <w:lang w:val="en-US"/>
+        </w:rPr>
         <w:t xml:space="preserve">{% </w:t>
       </w:r>
       <w:r>
@@ -1606,6 +1613,9 @@
         <w:t>for</w:t>
       </w:r>
       <w:r>
+        <w:rPr>
+          <w:lang w:val="en-US"/>
+        </w:rPr>
         <w:t xml:space="preserve"> </w:t>
       </w:r>
       <w:proofErr w:type="spellStart"/>
@@ -1617,6 +1627,9 @@
       </w:r>
       <w:proofErr w:type="spellEnd"/>
       <w:r>
+        <w:rPr>
+          <w:lang w:val="en-US"/>
+        </w:rPr>
         <w:t xml:space="preserve"> </w:t>
       </w:r>
       <w:r>
@@ -1626,8 +1639,12 @@
         <w:t>in</w:t>
       </w:r>
       <w:r>
+        <w:rPr>
+          <w:lang w:val="en-US"/>
+        </w:rPr>
         <w:t xml:space="preserve"> </w:t>
       </w:r>
+      <w:proofErr w:type="spellStart"/>
       <w:r>
         <w:rPr>
           <w:lang w:val="en-US"/>
@@ -1635,9 +1652,11 @@
         <w:t>modes</w:t>
       </w:r>
       <w:r>
+        <w:rPr>
+          <w:lang w:val="en-US"/>
+        </w:rPr>
         <w:t>.</w:t>
       </w:r>
-      <w:proofErr w:type="spellStart"/>
       <w:r>
         <w:rPr>
           <w:lang w:val="en-US"/>
@@ -1652,6 +1671,9 @@
       </w:r>
       <w:proofErr w:type="spellEnd"/>
       <w:r>
+        <w:rPr>
+          <w:lang w:val="en-US"/>
+        </w:rPr>
         <w:t xml:space="preserve"> %}</w:t>
       </w:r>
     </w:p>
@@ -1667,6 +1689,7 @@
         </w:tabs>
         <w:rPr>
           <w:szCs w:val="24"/>
+          <w:lang w:val="en-US"/>
         </w:rPr>
       </w:pPr>
       <w:r>
@@ -1679,12 +1702,14 @@
       <w:r>
         <w:rPr>
           <w:szCs w:val="24"/>
+          <w:lang w:val="en-US"/>
         </w:rPr>
         <w:t xml:space="preserve"> </w:t>
       </w:r>
       <w:r>
         <w:rPr>
           <w:szCs w:val="24"/>
+          <w:lang w:val="en-US"/>
         </w:rPr>
         <w:t xml:space="preserve">= </w:t>
       </w:r>
@@ -1692,6 +1717,7 @@
         <w:rPr>
           <w:szCs w:val="24"/>
           <w:highlight w:val="yellow"/>
+          <w:lang w:val="en-US"/>
         </w:rPr>
         <w:t>{{</w:t>
       </w:r>
@@ -1704,32 +1730,35 @@
         </w:rPr>
         <w:t>tmode</w:t>
       </w:r>
+      <w:r>
+        <w:rPr>
+          <w:szCs w:val="24"/>
+          <w:highlight w:val="yellow"/>
+          <w:lang w:val="en-US"/>
+        </w:rPr>
+        <w:t>.</w:t>
+      </w:r>
+      <w:r>
+        <w:rPr>
+          <w:szCs w:val="24"/>
+          <w:highlight w:val="yellow"/>
+          <w:lang w:val="en-US"/>
+        </w:rPr>
+        <w:t>target</w:t>
+      </w:r>
       <w:proofErr w:type="spellEnd"/>
       <w:r>
         <w:rPr>
           <w:szCs w:val="24"/>
           <w:highlight w:val="yellow"/>
-        </w:rPr>
-        <w:t>.</w:t>
-      </w:r>
-      <w:r>
-        <w:rPr>
-          <w:szCs w:val="24"/>
-          <w:highlight w:val="yellow"/>
-          <w:lang w:val="en-US"/>
-        </w:rPr>
-        <w:t>target</w:t>
-      </w:r>
-      <w:r>
-        <w:rPr>
-          <w:szCs w:val="24"/>
-          <w:highlight w:val="yellow"/>
+          <w:lang w:val="en-US"/>
         </w:rPr>
         <w:t>}}</w:t>
       </w:r>
       <w:r>
         <w:rPr>
           <w:szCs w:val="24"/>
+          <w:lang w:val="en-US"/>
         </w:rPr>
         <w:t xml:space="preserve"> </w:t>
       </w:r>
@@ -1745,12 +1774,14 @@
       <w:r>
         <w:rPr>
           <w:szCs w:val="24"/>
+          <w:lang w:val="en-US"/>
         </w:rPr>
         <w:t xml:space="preserve">; </w:t>
       </w:r>
       <w:r>
         <w:rPr>
           <w:szCs w:val="24"/>
+          <w:lang w:val="en-US"/>
         </w:rPr>
         <w:t xml:space="preserve"> {% </w:t>
       </w:r>
@@ -1766,6 +1797,7 @@
       <w:r>
         <w:rPr>
           <w:szCs w:val="24"/>
+          <w:lang w:val="en-US"/>
         </w:rPr>
         <w:t xml:space="preserve"> %}</w:t>
       </w:r>
@@ -1777,6 +1809,7 @@
         </w:tabs>
         <w:rPr>
           <w:szCs w:val="24"/>
+          <w:lang w:val="en-US"/>
         </w:rPr>
       </w:pPr>
     </w:p>
@@ -1793,12 +1826,14 @@
       <w:r>
         <w:rPr>
           <w:szCs w:val="24"/>
+          <w:lang w:val="en-US"/>
         </w:rPr>
         <w:t xml:space="preserve">     </w:t>
       </w:r>
       <w:r>
         <w:rPr>
           <w:szCs w:val="24"/>
+          <w:lang w:val="en-US"/>
         </w:rPr>
         <w:t xml:space="preserve">       </w:t>
       </w:r>
@@ -5050,13 +5085,144 @@
         <w:rPr>
           <w:szCs w:val="24"/>
           <w:highlight w:val="yellow"/>
-          <w:lang w:val="en-US"/>
-        </w:rPr>
-        <w:t>factory</w:t>
-      </w:r>
-      <w:r>
-        <w:rPr>
-          <w:szCs w:val="24"/>
+        </w:rPr>
+        <w:t xml:space="preserve"> </w:t>
+      </w:r>
+      <w:proofErr w:type="spellStart"/>
+      <w:r>
+        <w:rPr>
+          <w:szCs w:val="24"/>
+          <w:highlight w:val="yellow"/>
+        </w:rPr>
+        <w:t>factoryNumber</w:t>
+      </w:r>
+      <w:proofErr w:type="spellEnd"/>
+      <w:r>
+        <w:rPr>
+          <w:szCs w:val="24"/>
+          <w:highlight w:val="yellow"/>
+        </w:rPr>
+        <w:t>}}</w:t>
+      </w:r>
+      <w:r>
+        <w:t xml:space="preserve"> </w:t>
+      </w:r>
+      <w:r>
+        <w:t>соответствует</w:t>
+      </w:r>
+      <w:r>
+        <w:t xml:space="preserve"> </w:t>
+      </w:r>
+      <w:r>
+        <w:t>требованиям</w:t>
+      </w:r>
+      <w:r>
+        <w:t xml:space="preserve">  </w:t>
+      </w:r>
+      <w:r>
+        <w:rPr>
+          <w:highlight w:val="yellow"/>
+        </w:rPr>
+        <w:t>{{</w:t>
+      </w:r>
+      <w:r>
+        <w:rPr>
+          <w:highlight w:val="yellow"/>
+          <w:lang w:val="en-US"/>
+        </w:rPr>
+        <w:t>system</w:t>
+      </w:r>
+      <w:r>
+        <w:rPr>
+          <w:highlight w:val="yellow"/>
+        </w:rPr>
+        <w:t>.</w:t>
+      </w:r>
+      <w:proofErr w:type="spellStart"/>
+      <w:r>
+        <w:rPr>
+          <w:highlight w:val="yellow"/>
+          <w:lang w:val="en-US"/>
+        </w:rPr>
+        <w:t>test</w:t>
+      </w:r>
+      <w:r>
+        <w:rPr>
+          <w:highlight w:val="yellow"/>
+          <w:lang w:val="en-US"/>
+        </w:rPr>
+        <w:t>P</w:t>
+      </w:r>
+      <w:r>
+        <w:rPr>
+          <w:highlight w:val="yellow"/>
+          <w:lang w:val="en-US"/>
+        </w:rPr>
+        <w:t>rogram</w:t>
+      </w:r>
+      <w:proofErr w:type="spellEnd"/>
+      <w:r>
+        <w:rPr>
+          <w:highlight w:val="yellow"/>
+        </w:rPr>
+        <w:t>}}</w:t>
+      </w:r>
+      <w:r>
+        <w:t xml:space="preserve"> </w:t>
+      </w:r>
+      <w:r>
+        <w:t xml:space="preserve"> </w:t>
+      </w:r>
+      <w:r>
+        <w:t>и</w:t>
+      </w:r>
+      <w:r>
+        <w:t xml:space="preserve"> пригодна для проведения испытаний продукции на воздействие температуры в диапазоне от минус </w:t>
+      </w:r>
+      <w:r>
+        <w:t xml:space="preserve"> </w:t>
+      </w:r>
+      <w:r>
+        <w:rPr>
+          <w:highlight w:val="yellow"/>
+        </w:rPr>
+        <w:t>{{</w:t>
+      </w:r>
+      <w:r>
+        <w:rPr>
+          <w:highlight w:val="yellow"/>
+          <w:lang w:val="en-US"/>
+        </w:rPr>
+        <w:t>modes</w:t>
+      </w:r>
+      <w:r>
+        <w:rPr>
+          <w:highlight w:val="yellow"/>
+        </w:rPr>
+        <w:t>.</w:t>
+      </w:r>
+      <w:r>
+        <w:rPr>
+          <w:highlight w:val="yellow"/>
+          <w:lang w:val="en-US"/>
+        </w:rPr>
+        <w:t>summary</w:t>
+      </w:r>
+      <w:r>
+        <w:rPr>
+          <w:highlight w:val="yellow"/>
+        </w:rPr>
+        <w:t>.</w:t>
+      </w:r>
+      <w:r>
+        <w:rPr>
+          <w:highlight w:val="yellow"/>
+          <w:lang w:val="en-US"/>
+        </w:rPr>
+        <w:t>min</w:t>
+      </w:r>
+      <w:r>
+        <w:rPr>
           <w:highlight w:val="yellow"/>
         </w:rPr>
         <w:t>_</w:t>
@@ -5064,16 +5230,14 @@
       <w:proofErr w:type="spellStart"/>
       <w:r>
         <w:rPr>
-          <w:szCs w:val="24"/>
-          <w:highlight w:val="yellow"/>
-          <w:lang w:val="en-US"/>
-        </w:rPr>
-        <w:t>num</w:t>
+          <w:highlight w:val="yellow"/>
+          <w:lang w:val="en-US"/>
+        </w:rPr>
+        <w:t>tmode</w:t>
       </w:r>
       <w:proofErr w:type="spellEnd"/>
       <w:r>
         <w:rPr>
-          <w:szCs w:val="24"/>
           <w:highlight w:val="yellow"/>
         </w:rPr>
         <w:t>}}</w:t>
@@ -5082,158 +5246,31 @@
         <w:t xml:space="preserve"> </w:t>
       </w:r>
       <w:r>
-        <w:t>соответствует</w:t>
-      </w:r>
-      <w:r>
+        <w:sym w:font="Symbol" w:char="F0B0"/>
+      </w:r>
+      <w:r>
+        <w:t xml:space="preserve">С до </w:t>
+      </w:r>
+      <w:r>
+        <w:rPr>
+          <w:highlight w:val="yellow"/>
+        </w:rPr>
+        <w:t>{</w:t>
+      </w:r>
+      <w:proofErr w:type="gramStart"/>
+      <w:r>
+        <w:rPr>
+          <w:highlight w:val="yellow"/>
+        </w:rPr>
+        <w:t>{</w:t>
+      </w:r>
+      <w:r>
+        <w:rPr>
+          <w:highlight w:val="yellow"/>
+        </w:rPr>
         <w:t xml:space="preserve"> </w:t>
       </w:r>
-      <w:r>
-        <w:t>требованиям</w:t>
-      </w:r>
-      <w:r>
-        <w:t xml:space="preserve">  </w:t>
-      </w:r>
-      <w:r>
-        <w:rPr>
-          <w:highlight w:val="yellow"/>
-        </w:rPr>
-        <w:t>{{</w:t>
-      </w:r>
-      <w:r>
-        <w:rPr>
-          <w:highlight w:val="yellow"/>
-          <w:lang w:val="en-US"/>
-        </w:rPr>
-        <w:t>system</w:t>
-      </w:r>
-      <w:r>
-        <w:rPr>
-          <w:highlight w:val="yellow"/>
-        </w:rPr>
-        <w:t>.</w:t>
-      </w:r>
-      <w:r>
-        <w:rPr>
-          <w:highlight w:val="yellow"/>
-          <w:lang w:val="en-US"/>
-        </w:rPr>
-        <w:t>test</w:t>
-      </w:r>
-      <w:r>
-        <w:rPr>
-          <w:highlight w:val="yellow"/>
-        </w:rPr>
-        <w:t>_</w:t>
-      </w:r>
-      <w:r>
-        <w:rPr>
-          <w:highlight w:val="yellow"/>
-          <w:lang w:val="en-US"/>
-        </w:rPr>
-        <w:t>program</w:t>
-      </w:r>
-      <w:r>
-        <w:rPr>
-          <w:highlight w:val="yellow"/>
-        </w:rPr>
-        <w:t>}}</w:t>
-      </w:r>
-      <w:r>
-        <w:t xml:space="preserve"> </w:t>
-      </w:r>
-      <w:r>
-        <w:t xml:space="preserve"> </w:t>
-      </w:r>
-      <w:r>
-        <w:t>и</w:t>
-      </w:r>
-      <w:r>
-        <w:t xml:space="preserve"> пригодна для проведения испытаний продукции на воздействие температуры в диапазоне от минус </w:t>
-      </w:r>
-      <w:r>
-        <w:t xml:space="preserve"> </w:t>
-      </w:r>
-      <w:r>
-        <w:rPr>
-          <w:highlight w:val="yellow"/>
-        </w:rPr>
-        <w:t>{{</w:t>
-      </w:r>
-      <w:r>
-        <w:rPr>
-          <w:highlight w:val="yellow"/>
-          <w:lang w:val="en-US"/>
-        </w:rPr>
-        <w:t>modes</w:t>
-      </w:r>
-      <w:r>
-        <w:rPr>
-          <w:highlight w:val="yellow"/>
-        </w:rPr>
-        <w:t>.</w:t>
-      </w:r>
-      <w:r>
-        <w:rPr>
-          <w:highlight w:val="yellow"/>
-          <w:lang w:val="en-US"/>
-        </w:rPr>
-        <w:t>summary</w:t>
-      </w:r>
-      <w:r>
-        <w:rPr>
-          <w:highlight w:val="yellow"/>
-        </w:rPr>
-        <w:t>.</w:t>
-      </w:r>
-      <w:r>
-        <w:rPr>
-          <w:highlight w:val="yellow"/>
-          <w:lang w:val="en-US"/>
-        </w:rPr>
-        <w:t>min</w:t>
-      </w:r>
-      <w:r>
-        <w:rPr>
-          <w:highlight w:val="yellow"/>
-        </w:rPr>
-        <w:t>_</w:t>
-      </w:r>
-      <w:proofErr w:type="spellStart"/>
-      <w:r>
-        <w:rPr>
-          <w:highlight w:val="yellow"/>
-          <w:lang w:val="en-US"/>
-        </w:rPr>
-        <w:t>tmode</w:t>
-      </w:r>
-      <w:proofErr w:type="spellEnd"/>
-      <w:r>
-        <w:rPr>
-          <w:highlight w:val="yellow"/>
-        </w:rPr>
-        <w:t>}}</w:t>
-      </w:r>
-      <w:r>
-        <w:t xml:space="preserve"> </w:t>
-      </w:r>
-      <w:r>
-        <w:sym w:font="Symbol" w:char="F0B0"/>
-      </w:r>
-      <w:r>
-        <w:t xml:space="preserve">С до </w:t>
-      </w:r>
-      <w:r>
-        <w:rPr>
-          <w:highlight w:val="yellow"/>
-        </w:rPr>
-        <w:t>{{</w:t>
-      </w:r>
-      <w:r>
-        <w:rPr>
-          <w:highlight w:val="yellow"/>
-        </w:rPr>
-        <w:t xml:space="preserve"> </w:t>
-      </w:r>
+      <w:proofErr w:type="gramEnd"/>
       <w:r>
         <w:rPr>
           <w:highlight w:val="yellow"/>
@@ -6078,49 +6115,30 @@
     <w:p>
       <w:pPr>
         <w:ind w:left="600"/>
-        <w:rPr>
-          <w:lang w:val="en-US"/>
-        </w:rPr>
-      </w:pPr>
-      <w:r>
-        <w:rPr>
-          <w:lang w:val="en-US"/>
-        </w:rPr>
+      </w:pPr>
+      <w:r>
         <w:t xml:space="preserve">                     </w:t>
       </w:r>
     </w:p>
     <w:p>
-      <w:pPr>
-        <w:rPr>
-          <w:lang w:val="en-US"/>
-        </w:rPr>
-      </w:pPr>
       <w:r>
         <w:t>Начальник</w:t>
       </w:r>
       <w:r>
-        <w:rPr>
-          <w:lang w:val="en-US"/>
-        </w:rPr>
         <w:t xml:space="preserve"> 731 </w:t>
       </w:r>
       <w:r>
         <w:t>сектора</w:t>
       </w:r>
       <w:r>
-        <w:rPr>
-          <w:lang w:val="en-US"/>
-        </w:rPr>
         <w:t xml:space="preserve">                     </w:t>
       </w:r>
       <w:r>
         <w:rPr>
           <w:highlight w:val="yellow"/>
-          <w:lang w:val="en-US"/>
         </w:rPr>
         <w:t>{{</w:t>
       </w:r>
-      <w:proofErr w:type="spellStart"/>
       <w:r>
         <w:rPr>
           <w:highlight w:val="yellow"/>
@@ -6131,7 +6149,6 @@
       <w:r>
         <w:rPr>
           <w:highlight w:val="yellow"/>
-          <w:lang w:val="en-US"/>
         </w:rPr>
         <w:t>.</w:t>
       </w:r>
@@ -6145,7 +6162,6 @@
       <w:r>
         <w:rPr>
           <w:highlight w:val="yellow"/>
-          <w:lang w:val="en-US"/>
         </w:rPr>
         <w:t>_</w:t>
       </w:r>
@@ -6156,11 +6172,9 @@
         </w:rPr>
         <w:t>specialist</w:t>
       </w:r>
-      <w:proofErr w:type="spellEnd"/>
-      <w:r>
-        <w:rPr>
-          <w:highlight w:val="yellow"/>
-          <w:lang w:val="en-US"/>
+      <w:r>
+        <w:rPr>
+          <w:highlight w:val="yellow"/>
         </w:rPr>
         <w:t>}}</w:t>
       </w:r>
@@ -6168,127 +6182,67 @@
     <w:p>
       <w:pPr>
         <w:ind w:left="360"/>
-        <w:rPr>
-          <w:lang w:val="en-US"/>
-        </w:rPr>
-      </w:pPr>
-      <w:r>
-        <w:rPr>
-          <w:lang w:val="en-US"/>
-        </w:rPr>
+      </w:pPr>
+      <w:r>
         <w:tab/>
       </w:r>
       <w:r>
-        <w:rPr>
-          <w:lang w:val="en-US"/>
-        </w:rPr>
         <w:tab/>
       </w:r>
       <w:r>
-        <w:rPr>
-          <w:lang w:val="en-US"/>
-        </w:rPr>
         <w:tab/>
       </w:r>
       <w:r>
-        <w:rPr>
-          <w:lang w:val="en-US"/>
-        </w:rPr>
         <w:tab/>
         <w:t xml:space="preserve">       </w:t>
       </w:r>
       <w:r>
-        <w:rPr>
-          <w:lang w:val="en-US"/>
-        </w:rPr>
         <w:tab/>
       </w:r>
       <w:r>
-        <w:rPr>
-          <w:lang w:val="en-US"/>
-        </w:rPr>
         <w:t xml:space="preserve">     </w:t>
       </w:r>
     </w:p>
     <w:p>
       <w:pPr>
         <w:ind w:left="360"/>
-        <w:rPr>
-          <w:lang w:val="en-US"/>
-        </w:rPr>
-      </w:pPr>
-      <w:r>
-        <w:rPr>
-          <w:lang w:val="en-US"/>
-        </w:rPr>
+      </w:pPr>
+      <w:r>
         <w:t xml:space="preserve">                                                            </w:t>
       </w:r>
       <w:r>
-        <w:rPr>
-          <w:lang w:val="en-US"/>
-        </w:rPr>
         <w:tab/>
       </w:r>
     </w:p>
     <w:p>
       <w:pPr>
         <w:ind w:left="360"/>
-        <w:rPr>
-          <w:lang w:val="en-US"/>
-        </w:rPr>
-      </w:pPr>
-      <w:r>
-        <w:rPr>
-          <w:lang w:val="en-US"/>
-        </w:rPr>
+      </w:pPr>
+      <w:r>
         <w:tab/>
       </w:r>
       <w:r>
-        <w:rPr>
-          <w:lang w:val="en-US"/>
-        </w:rPr>
         <w:tab/>
       </w:r>
       <w:r>
-        <w:rPr>
-          <w:lang w:val="en-US"/>
-        </w:rPr>
         <w:tab/>
       </w:r>
       <w:r>
-        <w:rPr>
-          <w:lang w:val="en-US"/>
-        </w:rPr>
         <w:tab/>
       </w:r>
       <w:r>
-        <w:rPr>
-          <w:lang w:val="en-US"/>
-        </w:rPr>
         <w:tab/>
       </w:r>
       <w:r>
-        <w:rPr>
-          <w:lang w:val="en-US"/>
-        </w:rPr>
         <w:tab/>
       </w:r>
       <w:r>
-        <w:rPr>
-          <w:lang w:val="en-US"/>
-        </w:rPr>
         <w:tab/>
       </w:r>
-    </w:p>
-    <w:p>
-      <w:pPr>
-        <w:rPr>
-          <w:lang w:val="en-US"/>
-        </w:rPr>
-      </w:pPr>
       <w:bookmarkStart w:id="0" w:name="_GoBack"/>
       <w:bookmarkEnd w:id="0"/>
     </w:p>
+    <w:p/>
     <w:sectPr>
       <w:footerReference w:type="even" r:id="rId9"/>
       <w:footerReference w:type="default" r:id="rId10"/>
@@ -8046,7 +8000,7 @@
 </file>
 
 <file path=customXml/itemProps1.xml><?xml version="1.0" encoding="utf-8"?>
-<ds:datastoreItem xmlns:ds="http://schemas.openxmlformats.org/officeDocument/2006/customXml" ds:itemID="{5288D2BD-9974-4855-A0E7-45A8AE58C6F4}">
+<ds:datastoreItem xmlns:ds="http://schemas.openxmlformats.org/officeDocument/2006/customXml" ds:itemID="{8C0C4C68-9ABD-462F-AD54-F803F4BA0D57}">
   <ds:schemaRefs>
     <ds:schemaRef ds:uri="http://schemas.openxmlformats.org/officeDocument/2006/bibliography"/>
   </ds:schemaRefs>

</xml_diff>